<commit_message>
Ki Teil der Doku
</commit_message>
<xml_diff>
--- a/assets/dokumentation/Dokumentation.docx
+++ b/assets/dokumentation/Dokumentation.docx
@@ -1,6 +1,6 @@
 
 <file path=word/document.xml><?xml version="1.0" encoding="utf-8"?>
-<w:document xmlns:wpc="http://schemas.microsoft.com/office/word/2010/wordprocessingCanvas" xmlns:cx="http://schemas.microsoft.com/office/drawing/2014/chartex" xmlns:mc="http://schemas.openxmlformats.org/markup-compatibility/2006" xmlns:o="urn:schemas-microsoft-com:office:office" xmlns:r="http://schemas.openxmlformats.org/officeDocument/2006/relationships" xmlns:m="http://schemas.openxmlformats.org/officeDocument/2006/math" xmlns:v="urn:schemas-microsoft-com:vml" xmlns:wp14="http://schemas.microsoft.com/office/word/2010/wordprocessingDrawing" xmlns:wp="http://schemas.openxmlformats.org/drawingml/2006/wordprocessingDrawing" xmlns:w10="urn:schemas-microsoft-com:office:word" xmlns:w="http://schemas.openxmlformats.org/wordprocessingml/2006/main" xmlns:w14="http://schemas.microsoft.com/office/word/2010/wordml" xmlns:w15="http://schemas.microsoft.com/office/word/2012/wordml" xmlns:w16se="http://schemas.microsoft.com/office/word/2015/wordml/symex" xmlns:wpg="http://schemas.microsoft.com/office/word/2010/wordprocessingGroup" xmlns:wpi="http://schemas.microsoft.com/office/word/2010/wordprocessingInk" xmlns:wne="http://schemas.microsoft.com/office/word/2006/wordml" xmlns:wps="http://schemas.microsoft.com/office/word/2010/wordprocessingShape" mc:Ignorable="w14 w15 w16se wp14">
+<w:document xmlns:wpc="http://schemas.microsoft.com/office/word/2010/wordprocessingCanvas" xmlns:mc="http://schemas.openxmlformats.org/markup-compatibility/2006" xmlns:o="urn:schemas-microsoft-com:office:office" xmlns:r="http://schemas.openxmlformats.org/officeDocument/2006/relationships" xmlns:m="http://schemas.openxmlformats.org/officeDocument/2006/math" xmlns:v="urn:schemas-microsoft-com:vml" xmlns:wp14="http://schemas.microsoft.com/office/word/2010/wordprocessingDrawing" xmlns:wp="http://schemas.openxmlformats.org/drawingml/2006/wordprocessingDrawing" xmlns:w10="urn:schemas-microsoft-com:office:word" xmlns:w="http://schemas.openxmlformats.org/wordprocessingml/2006/main" xmlns:w14="http://schemas.microsoft.com/office/word/2010/wordml" xmlns:w15="http://schemas.microsoft.com/office/word/2012/wordml" xmlns:wpg="http://schemas.microsoft.com/office/word/2010/wordprocessingGroup" xmlns:wpi="http://schemas.microsoft.com/office/word/2010/wordprocessingInk" xmlns:wne="http://schemas.microsoft.com/office/word/2006/wordml" xmlns:wps="http://schemas.microsoft.com/office/word/2010/wordprocessingShape" mc:Ignorable="w14 w15 wp14">
   <w:body>
     <w:p>
       <w:pPr>
@@ -45,7 +45,6 @@
         <w:rPr>
           <w:color w:val="487B79"/>
         </w:rPr>
-        <w:lastRenderedPageBreak/>
         <w:t>Änderungshistorie</w:t>
       </w:r>
       <w:bookmarkEnd w:id="0"/>
@@ -1405,7 +1404,6 @@
         <w:rPr>
           <w:color w:val="487B79"/>
         </w:rPr>
-        <w:lastRenderedPageBreak/>
         <w:t>I</w:t>
       </w:r>
       <w:r>
@@ -1493,7 +1491,7 @@
               <w:rPr>
                 <w:webHidden/>
               </w:rPr>
-              <w:t>i</w:t>
+              <w:t xml:space="preserve"> </w:t>
             </w:r>
             <w:r>
               <w:rPr>
@@ -1615,7 +1613,7 @@
               <w:rPr>
                 <w:webHidden/>
               </w:rPr>
-              <w:t>III</w:t>
+              <w:t>I</w:t>
             </w:r>
             <w:r>
               <w:rPr>
@@ -1676,7 +1674,7 @@
               <w:rPr>
                 <w:webHidden/>
               </w:rPr>
-              <w:t>IV</w:t>
+              <w:t>I</w:t>
             </w:r>
             <w:r>
               <w:rPr>
@@ -1737,7 +1735,7 @@
               <w:rPr>
                 <w:webHidden/>
               </w:rPr>
-              <w:t>V</w:t>
+              <w:t>I</w:t>
             </w:r>
             <w:r>
               <w:rPr>
@@ -1798,7 +1796,7 @@
               <w:rPr>
                 <w:webHidden/>
               </w:rPr>
-              <w:t>VI</w:t>
+              <w:t>I</w:t>
             </w:r>
             <w:r>
               <w:rPr>
@@ -2931,7 +2929,7 @@
               <w:rPr>
                 <w:webHidden/>
               </w:rPr>
-              <w:t>2</w:t>
+              <w:t>1</w:t>
             </w:r>
             <w:r>
               <w:rPr>
@@ -3006,7 +3004,7 @@
               <w:rPr>
                 <w:webHidden/>
               </w:rPr>
-              <w:t>2</w:t>
+              <w:t>1</w:t>
             </w:r>
             <w:r>
               <w:rPr>
@@ -3081,7 +3079,7 @@
               <w:rPr>
                 <w:webHidden/>
               </w:rPr>
-              <w:t>2</w:t>
+              <w:t>1</w:t>
             </w:r>
             <w:r>
               <w:rPr>
@@ -3156,7 +3154,7 @@
               <w:rPr>
                 <w:webHidden/>
               </w:rPr>
-              <w:t>2</w:t>
+              <w:t>1</w:t>
             </w:r>
             <w:r>
               <w:rPr>
@@ -3231,7 +3229,7 @@
               <w:rPr>
                 <w:webHidden/>
               </w:rPr>
-              <w:t>2</w:t>
+              <w:t>1</w:t>
             </w:r>
             <w:r>
               <w:rPr>
@@ -3306,7 +3304,7 @@
               <w:rPr>
                 <w:webHidden/>
               </w:rPr>
-              <w:t>2</w:t>
+              <w:t>1</w:t>
             </w:r>
             <w:r>
               <w:rPr>
@@ -3381,7 +3379,7 @@
               <w:rPr>
                 <w:webHidden/>
               </w:rPr>
-              <w:t>2</w:t>
+              <w:t>1</w:t>
             </w:r>
             <w:r>
               <w:rPr>
@@ -3456,7 +3454,7 @@
               <w:rPr>
                 <w:webHidden/>
               </w:rPr>
-              <w:t>2</w:t>
+              <w:t>1</w:t>
             </w:r>
             <w:r>
               <w:rPr>
@@ -3531,7 +3529,7 @@
               <w:rPr>
                 <w:webHidden/>
               </w:rPr>
-              <w:t>2</w:t>
+              <w:t>1</w:t>
             </w:r>
             <w:r>
               <w:rPr>
@@ -3606,7 +3604,7 @@
               <w:rPr>
                 <w:webHidden/>
               </w:rPr>
-              <w:t>2</w:t>
+              <w:t>1</w:t>
             </w:r>
             <w:r>
               <w:rPr>
@@ -3684,7 +3682,7 @@
               <w:rPr>
                 <w:webHidden/>
               </w:rPr>
-              <w:t>2</w:t>
+              <w:t>1</w:t>
             </w:r>
             <w:r>
               <w:rPr>
@@ -3762,7 +3760,7 @@
               <w:rPr>
                 <w:webHidden/>
               </w:rPr>
-              <w:t>2</w:t>
+              <w:t>1</w:t>
             </w:r>
             <w:r>
               <w:rPr>
@@ -3837,7 +3835,7 @@
               <w:rPr>
                 <w:webHidden/>
               </w:rPr>
-              <w:t>2</w:t>
+              <w:t>1</w:t>
             </w:r>
             <w:r>
               <w:rPr>
@@ -3912,7 +3910,7 @@
               <w:rPr>
                 <w:webHidden/>
               </w:rPr>
-              <w:t>2</w:t>
+              <w:t>1</w:t>
             </w:r>
             <w:r>
               <w:rPr>
@@ -3989,7 +3987,7 @@
               <w:rPr>
                 <w:webHidden/>
               </w:rPr>
-              <w:t>2</w:t>
+              <w:t>1</w:t>
             </w:r>
             <w:r>
               <w:rPr>
@@ -4064,7 +4062,7 @@
               <w:rPr>
                 <w:webHidden/>
               </w:rPr>
-              <w:t>2</w:t>
+              <w:t>1</w:t>
             </w:r>
             <w:r>
               <w:rPr>
@@ -4139,7 +4137,7 @@
               <w:rPr>
                 <w:webHidden/>
               </w:rPr>
-              <w:t>2</w:t>
+              <w:t>1</w:t>
             </w:r>
             <w:r>
               <w:rPr>
@@ -4216,7 +4214,7 @@
               <w:rPr>
                 <w:webHidden/>
               </w:rPr>
-              <w:t>3</w:t>
+              <w:t>1</w:t>
             </w:r>
             <w:r>
               <w:rPr>
@@ -4291,7 +4289,7 @@
               <w:rPr>
                 <w:webHidden/>
               </w:rPr>
-              <w:t>3</w:t>
+              <w:t>1</w:t>
             </w:r>
             <w:r>
               <w:rPr>
@@ -4366,7 +4364,7 @@
               <w:rPr>
                 <w:webHidden/>
               </w:rPr>
-              <w:t>3</w:t>
+              <w:t>1</w:t>
             </w:r>
             <w:r>
               <w:rPr>
@@ -4443,7 +4441,7 @@
               <w:rPr>
                 <w:webHidden/>
               </w:rPr>
-              <w:t>3</w:t>
+              <w:t>1</w:t>
             </w:r>
             <w:r>
               <w:rPr>
@@ -4504,7 +4502,7 @@
               <w:rPr>
                 <w:webHidden/>
               </w:rPr>
-              <w:t>ii</w:t>
+              <w:t>1</w:t>
             </w:r>
             <w:r>
               <w:rPr>
@@ -4550,7 +4548,6 @@
         <w:rPr>
           <w:color w:val="487B79"/>
         </w:rPr>
-        <w:lastRenderedPageBreak/>
         <w:t>Abkürzungsverzeichnis</w:t>
       </w:r>
       <w:bookmarkEnd w:id="2"/>
@@ -4574,7 +4571,7 @@
           <w:color w:val="CB001F"/>
           <w:sz w:val="26"/>
           <w:szCs w:val="26"/>
-          <w:lang w:val="en-US" w:eastAsia="zh-CN"/>
+          <w:lang w:eastAsia="de-DE"/>
         </w:rPr>
         <mc:AlternateContent>
           <mc:Choice Requires="wps">
@@ -4643,7 +4640,7 @@
           </mc:Choice>
           <mc:Fallback>
             <w:pict>
-              <v:line w14:anchorId="3027D4A5" id="Gerade Verbindung 21" o:spid="_x0000_s1026" style="position:absolute;z-index:251665408;visibility:visible;mso-wrap-style:square;mso-width-percent:0;mso-height-percent:0;mso-wrap-distance-left:9pt;mso-wrap-distance-top:-3e-5mm;mso-wrap-distance-right:9pt;mso-wrap-distance-bottom:-3e-5mm;mso-position-horizontal:absolute;mso-position-horizontal-relative:text;mso-position-vertical:absolute;mso-position-vertical-relative:text;mso-width-percent:0;mso-height-percent:0;mso-width-relative:margin;mso-height-relative:page" from="-.45pt,.5pt" to="427.05pt,.5pt" o:gfxdata="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" strokecolor="black [3213]" strokeweight="1.5pt">
+              <v:line w14:anchorId="5A40F09A" id="Gerade Verbindung 21" o:spid="_x0000_s1026" style="position:absolute;z-index:251665408;visibility:visible;mso-wrap-style:square;mso-width-percent:0;mso-height-percent:0;mso-wrap-distance-left:9pt;mso-wrap-distance-top:-3e-5mm;mso-wrap-distance-right:9pt;mso-wrap-distance-bottom:-3e-5mm;mso-position-horizontal:absolute;mso-position-horizontal-relative:text;mso-position-vertical:absolute;mso-position-vertical-relative:text;mso-width-percent:0;mso-height-percent:0;mso-width-relative:margin;mso-height-relative:page" from="-.45pt,.5pt" to="427.05pt,.5pt" o:gfxdata="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" strokecolor="black [3213]" strokeweight="1.5pt">
                 <o:lock v:ext="edit" shapetype="f"/>
               </v:line>
             </w:pict>
@@ -4716,7 +4713,7 @@
           <w:color w:val="CB001F"/>
           <w:sz w:val="26"/>
           <w:szCs w:val="26"/>
-          <w:lang w:val="en-US" w:eastAsia="zh-CN"/>
+          <w:lang w:eastAsia="de-DE"/>
         </w:rPr>
         <mc:AlternateContent>
           <mc:Choice Requires="wps">
@@ -4785,7 +4782,7 @@
           </mc:Choice>
           <mc:Fallback>
             <w:pict>
-              <v:line w14:anchorId="5ED2B417" id="Gerade Verbindung 8" o:spid="_x0000_s1026" style="position:absolute;z-index:251646976;visibility:visible;mso-wrap-style:square;mso-width-percent:0;mso-height-percent:0;mso-wrap-distance-left:9pt;mso-wrap-distance-top:-3e-5mm;mso-wrap-distance-right:9pt;mso-wrap-distance-bottom:-3e-5mm;mso-position-horizontal:absolute;mso-position-horizontal-relative:text;mso-position-vertical:absolute;mso-position-vertical-relative:text;mso-width-percent:0;mso-height-percent:0;mso-width-relative:margin;mso-height-relative:page" from="-.45pt,.5pt" to="427.05pt,.5pt" o:gfxdata="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" strokecolor="black [3213]" strokeweight="1.5pt">
+              <v:line w14:anchorId="3695D2F2" id="Gerade Verbindung 8" o:spid="_x0000_s1026" style="position:absolute;z-index:251646976;visibility:visible;mso-wrap-style:square;mso-width-percent:0;mso-height-percent:0;mso-wrap-distance-left:9pt;mso-wrap-distance-top:-3e-5mm;mso-wrap-distance-right:9pt;mso-wrap-distance-bottom:-3e-5mm;mso-position-horizontal:absolute;mso-position-horizontal-relative:text;mso-position-vertical:absolute;mso-position-vertical-relative:text;mso-width-percent:0;mso-height-percent:0;mso-width-relative:margin;mso-height-relative:page" from="-.45pt,.5pt" to="427.05pt,.5pt" o:gfxdata="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" strokecolor="black [3213]" strokeweight="1.5pt">
                 <o:lock v:ext="edit" shapetype="f"/>
               </v:line>
             </w:pict>
@@ -4885,7 +4882,7 @@
           <w:color w:val="CB001F"/>
           <w:sz w:val="26"/>
           <w:szCs w:val="26"/>
-          <w:lang w:val="en-US" w:eastAsia="zh-CN"/>
+          <w:lang w:eastAsia="de-DE"/>
         </w:rPr>
         <mc:AlternateContent>
           <mc:Choice Requires="wps">
@@ -4954,7 +4951,7 @@
           </mc:Choice>
           <mc:Fallback>
             <w:pict>
-              <v:line w14:anchorId="51AD232E" id="Gerade Verbindung 23" o:spid="_x0000_s1026" style="position:absolute;z-index:251652096;visibility:visible;mso-wrap-style:square;mso-width-percent:0;mso-height-percent:0;mso-wrap-distance-left:9pt;mso-wrap-distance-top:-3e-5mm;mso-wrap-distance-right:9pt;mso-wrap-distance-bottom:-3e-5mm;mso-position-horizontal:absolute;mso-position-horizontal-relative:text;mso-position-vertical:absolute;mso-position-vertical-relative:text;mso-width-percent:0;mso-height-percent:0;mso-width-relative:margin;mso-height-relative:page" from="-.45pt,1pt" to="427.05pt,1pt" o:gfxdata="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" strokecolor="black [3213]" strokeweight="1.5pt">
+              <v:line w14:anchorId="356390F2" id="Gerade Verbindung 23" o:spid="_x0000_s1026" style="position:absolute;z-index:251652096;visibility:visible;mso-wrap-style:square;mso-width-percent:0;mso-height-percent:0;mso-wrap-distance-left:9pt;mso-wrap-distance-top:-3e-5mm;mso-wrap-distance-right:9pt;mso-wrap-distance-bottom:-3e-5mm;mso-position-horizontal:absolute;mso-position-horizontal-relative:text;mso-position-vertical:absolute;mso-position-vertical-relative:text;mso-width-percent:0;mso-height-percent:0;mso-width-relative:margin;mso-height-relative:page" from="-.45pt,1pt" to="427.05pt,1pt" o:gfxdata="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" strokecolor="black [3213]" strokeweight="1.5pt">
                 <o:lock v:ext="edit" shapetype="f"/>
               </v:line>
             </w:pict>
@@ -5022,7 +5019,7 @@
           <w:color w:val="CB001F"/>
           <w:sz w:val="26"/>
           <w:szCs w:val="26"/>
-          <w:lang w:val="en-US" w:eastAsia="zh-CN"/>
+          <w:lang w:eastAsia="de-DE"/>
         </w:rPr>
         <mc:AlternateContent>
           <mc:Choice Requires="wps">
@@ -5091,7 +5088,7 @@
           </mc:Choice>
           <mc:Fallback>
             <w:pict>
-              <v:line w14:anchorId="79A76296" id="Gerade Verbindung 18" o:spid="_x0000_s1026" style="position:absolute;z-index:251663360;visibility:visible;mso-wrap-style:square;mso-width-percent:0;mso-height-percent:0;mso-wrap-distance-left:9pt;mso-wrap-distance-top:-3e-5mm;mso-wrap-distance-right:9pt;mso-wrap-distance-bottom:-3e-5mm;mso-position-horizontal:absolute;mso-position-horizontal-relative:text;mso-position-vertical:absolute;mso-position-vertical-relative:text;mso-width-percent:0;mso-height-percent:0;mso-width-relative:margin;mso-height-relative:page" from="-.45pt,1.75pt" to="427.05pt,1.75pt" o:gfxdata="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" strokecolor="black [3213]" strokeweight="1.5pt">
+              <v:line w14:anchorId="5D9B585F" id="Gerade Verbindung 18" o:spid="_x0000_s1026" style="position:absolute;z-index:251663360;visibility:visible;mso-wrap-style:square;mso-width-percent:0;mso-height-percent:0;mso-wrap-distance-left:9pt;mso-wrap-distance-top:-3e-5mm;mso-wrap-distance-right:9pt;mso-wrap-distance-bottom:-3e-5mm;mso-position-horizontal:absolute;mso-position-horizontal-relative:text;mso-position-vertical:absolute;mso-position-vertical-relative:text;mso-width-percent:0;mso-height-percent:0;mso-width-relative:margin;mso-height-relative:page" from="-.45pt,1.75pt" to="427.05pt,1.75pt" o:gfxdata="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" strokecolor="black [3213]" strokeweight="1.5pt">
                 <o:lock v:ext="edit" shapetype="f"/>
               </v:line>
             </w:pict>
@@ -5145,7 +5142,7 @@
           <w:color w:val="CB001F"/>
           <w:sz w:val="26"/>
           <w:szCs w:val="26"/>
-          <w:lang w:val="en-US" w:eastAsia="zh-CN"/>
+          <w:lang w:eastAsia="de-DE"/>
         </w:rPr>
         <mc:AlternateContent>
           <mc:Choice Requires="wps">
@@ -5214,7 +5211,7 @@
           </mc:Choice>
           <mc:Fallback>
             <w:pict>
-              <v:line w14:anchorId="734FE088" id="Gerade Verbindung 16" o:spid="_x0000_s1026" style="position:absolute;z-index:251659264;visibility:visible;mso-wrap-style:square;mso-width-percent:0;mso-height-percent:0;mso-wrap-distance-left:9pt;mso-wrap-distance-top:-3e-5mm;mso-wrap-distance-right:9pt;mso-wrap-distance-bottom:-3e-5mm;mso-position-horizontal:absolute;mso-position-horizontal-relative:text;mso-position-vertical:absolute;mso-position-vertical-relative:text;mso-width-percent:0;mso-height-percent:0;mso-width-relative:margin;mso-height-relative:page" from="-.45pt,.35pt" to="427.05pt,.35pt" o:gfxdata="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" strokecolor="black [3213]" strokeweight="1.5pt">
+              <v:line w14:anchorId="36DC081B" id="Gerade Verbindung 16" o:spid="_x0000_s1026" style="position:absolute;z-index:251659264;visibility:visible;mso-wrap-style:square;mso-width-percent:0;mso-height-percent:0;mso-wrap-distance-left:9pt;mso-wrap-distance-top:-3e-5mm;mso-wrap-distance-right:9pt;mso-wrap-distance-bottom:-3e-5mm;mso-position-horizontal:absolute;mso-position-horizontal-relative:text;mso-position-vertical:absolute;mso-position-vertical-relative:text;mso-width-percent:0;mso-height-percent:0;mso-width-relative:margin;mso-height-relative:page" from="-.45pt,.35pt" to="427.05pt,.35pt" o:gfxdata="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" strokecolor="black [3213]" strokeweight="1.5pt">
                 <o:lock v:ext="edit" shapetype="f"/>
               </v:line>
             </w:pict>
@@ -5380,7 +5377,7 @@
           <w:color w:val="CB001F"/>
           <w:sz w:val="26"/>
           <w:szCs w:val="26"/>
-          <w:lang w:val="en-US" w:eastAsia="zh-CN"/>
+          <w:lang w:eastAsia="de-DE"/>
         </w:rPr>
         <mc:AlternateContent>
           <mc:Choice Requires="wps">
@@ -5449,7 +5446,7 @@
           </mc:Choice>
           <mc:Fallback>
             <w:pict>
-              <v:line w14:anchorId="041A1515" id="Gerade Verbindung 40" o:spid="_x0000_s1026" style="position:absolute;z-index:251654144;visibility:visible;mso-wrap-style:square;mso-width-percent:0;mso-height-percent:0;mso-wrap-distance-left:9pt;mso-wrap-distance-top:-3e-5mm;mso-wrap-distance-right:9pt;mso-wrap-distance-bottom:-3e-5mm;mso-position-horizontal:absolute;mso-position-horizontal-relative:text;mso-position-vertical:absolute;mso-position-vertical-relative:text;mso-width-percent:0;mso-height-percent:0;mso-width-relative:margin;mso-height-relative:page" from="-.45pt,.15pt" to="427.05pt,.15pt" o:gfxdata="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" strokecolor="black [3213]" strokeweight="1.5pt">
+              <v:line w14:anchorId="1D3ECC58" id="Gerade Verbindung 40" o:spid="_x0000_s1026" style="position:absolute;z-index:251654144;visibility:visible;mso-wrap-style:square;mso-width-percent:0;mso-height-percent:0;mso-wrap-distance-left:9pt;mso-wrap-distance-top:-3e-5mm;mso-wrap-distance-right:9pt;mso-wrap-distance-bottom:-3e-5mm;mso-position-horizontal:absolute;mso-position-horizontal-relative:text;mso-position-vertical:absolute;mso-position-vertical-relative:text;mso-width-percent:0;mso-height-percent:0;mso-width-relative:margin;mso-height-relative:page" from="-.45pt,.15pt" to="427.05pt,.15pt" o:gfxdata="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" strokecolor="black [3213]" strokeweight="1.5pt">
                 <o:lock v:ext="edit" shapetype="f"/>
               </v:line>
             </w:pict>
@@ -5510,7 +5507,7 @@
           <w:color w:val="CB001F"/>
           <w:sz w:val="26"/>
           <w:szCs w:val="26"/>
-          <w:lang w:val="en-US" w:eastAsia="zh-CN"/>
+          <w:lang w:eastAsia="de-DE"/>
         </w:rPr>
         <mc:AlternateContent>
           <mc:Choice Requires="wps">
@@ -5579,7 +5576,7 @@
           </mc:Choice>
           <mc:Fallback>
             <w:pict>
-              <v:line w14:anchorId="0FF1E129" id="Gerade Verbindung 11" o:spid="_x0000_s1026" style="position:absolute;z-index:251669504;visibility:visible;mso-wrap-style:square;mso-width-percent:0;mso-height-percent:0;mso-wrap-distance-left:9pt;mso-wrap-distance-top:-3e-5mm;mso-wrap-distance-right:9pt;mso-wrap-distance-bottom:-3e-5mm;mso-position-horizontal:absolute;mso-position-horizontal-relative:text;mso-position-vertical:absolute;mso-position-vertical-relative:text;mso-width-percent:0;mso-height-percent:0;mso-width-relative:margin;mso-height-relative:page" from="-.45pt,.15pt" to="427.05pt,.15pt" o:gfxdata="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" strokecolor="black [3213]" strokeweight="1.5pt">
+              <v:line w14:anchorId="291F4043" id="Gerade Verbindung 11" o:spid="_x0000_s1026" style="position:absolute;z-index:251669504;visibility:visible;mso-wrap-style:square;mso-width-percent:0;mso-height-percent:0;mso-wrap-distance-left:9pt;mso-wrap-distance-top:-3e-5mm;mso-wrap-distance-right:9pt;mso-wrap-distance-bottom:-3e-5mm;mso-position-horizontal:absolute;mso-position-horizontal-relative:text;mso-position-vertical:absolute;mso-position-vertical-relative:text;mso-width-percent:0;mso-height-percent:0;mso-width-relative:margin;mso-height-relative:page" from="-.45pt,.15pt" to="427.05pt,.15pt" o:gfxdata="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" strokecolor="black [3213]" strokeweight="1.5pt">
                 <o:lock v:ext="edit" shapetype="f"/>
               </v:line>
             </w:pict>
@@ -5640,7 +5637,7 @@
           <w:color w:val="CB001F"/>
           <w:sz w:val="26"/>
           <w:szCs w:val="26"/>
-          <w:lang w:val="en-US" w:eastAsia="zh-CN"/>
+          <w:lang w:eastAsia="de-DE"/>
         </w:rPr>
         <mc:AlternateContent>
           <mc:Choice Requires="wps">
@@ -5709,7 +5706,7 @@
           </mc:Choice>
           <mc:Fallback>
             <w:pict>
-              <v:line w14:anchorId="196726BF" id="Gerade Verbindung 22" o:spid="_x0000_s1026" style="position:absolute;z-index:251667456;visibility:visible;mso-wrap-style:square;mso-width-percent:0;mso-height-percent:0;mso-wrap-distance-left:9pt;mso-wrap-distance-top:-3e-5mm;mso-wrap-distance-right:9pt;mso-wrap-distance-bottom:-3e-5mm;mso-position-horizontal:absolute;mso-position-horizontal-relative:text;mso-position-vertical:absolute;mso-position-vertical-relative:text;mso-width-percent:0;mso-height-percent:0;mso-width-relative:margin;mso-height-relative:page" from="-.45pt,.15pt" to="427.05pt,.15pt" o:gfxdata="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" strokecolor="black [3213]" strokeweight="1.5pt">
+              <v:line w14:anchorId="65F5EB8B" id="Gerade Verbindung 22" o:spid="_x0000_s1026" style="position:absolute;z-index:251667456;visibility:visible;mso-wrap-style:square;mso-width-percent:0;mso-height-percent:0;mso-wrap-distance-left:9pt;mso-wrap-distance-top:-3e-5mm;mso-wrap-distance-right:9pt;mso-wrap-distance-bottom:-3e-5mm;mso-position-horizontal:absolute;mso-position-horizontal-relative:text;mso-position-vertical:absolute;mso-position-vertical-relative:text;mso-width-percent:0;mso-height-percent:0;mso-width-relative:margin;mso-height-relative:page" from="-.45pt,.15pt" to="427.05pt,.15pt" o:gfxdata="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" strokecolor="black [3213]" strokeweight="1.5pt">
                 <o:lock v:ext="edit" shapetype="f"/>
               </v:line>
             </w:pict>
@@ -5763,7 +5760,7 @@
           <w:color w:val="CB001F"/>
           <w:sz w:val="26"/>
           <w:szCs w:val="26"/>
-          <w:lang w:val="en-US" w:eastAsia="zh-CN"/>
+          <w:lang w:eastAsia="de-DE"/>
         </w:rPr>
         <mc:AlternateContent>
           <mc:Choice Requires="wps">
@@ -5832,7 +5829,7 @@
           </mc:Choice>
           <mc:Fallback>
             <w:pict>
-              <v:line w14:anchorId="5415C87D" id="Gerade Verbindung 10" o:spid="_x0000_s1026" style="position:absolute;z-index:251656192;visibility:visible;mso-wrap-style:square;mso-width-percent:0;mso-height-percent:0;mso-wrap-distance-left:9pt;mso-wrap-distance-top:-3e-5mm;mso-wrap-distance-right:9pt;mso-wrap-distance-bottom:-3e-5mm;mso-position-horizontal:absolute;mso-position-horizontal-relative:text;mso-position-vertical:absolute;mso-position-vertical-relative:text;mso-width-percent:0;mso-height-percent:0;mso-width-relative:margin;mso-height-relative:page" from="-.45pt,.45pt" to="427.05pt,.45pt" o:gfxdata="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" strokecolor="black [3213]" strokeweight="1.5pt">
+              <v:line w14:anchorId="08CE81FD" id="Gerade Verbindung 10" o:spid="_x0000_s1026" style="position:absolute;z-index:251656192;visibility:visible;mso-wrap-style:square;mso-width-percent:0;mso-height-percent:0;mso-wrap-distance-left:9pt;mso-wrap-distance-top:-3e-5mm;mso-wrap-distance-right:9pt;mso-wrap-distance-bottom:-3e-5mm;mso-position-horizontal:absolute;mso-position-horizontal-relative:text;mso-position-vertical:absolute;mso-position-vertical-relative:text;mso-width-percent:0;mso-height-percent:0;mso-width-relative:margin;mso-height-relative:page" from="-.45pt,.45pt" to="427.05pt,.45pt" o:gfxdata="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" strokecolor="black [3213]" strokeweight="1.5pt">
                 <o:lock v:ext="edit" shapetype="f"/>
               </v:line>
             </w:pict>
@@ -5901,7 +5898,7 @@
           <w:color w:val="CB001F"/>
           <w:sz w:val="26"/>
           <w:szCs w:val="26"/>
-          <w:lang w:val="en-US" w:eastAsia="zh-CN"/>
+          <w:lang w:eastAsia="de-DE"/>
         </w:rPr>
         <mc:AlternateContent>
           <mc:Choice Requires="wps">
@@ -5970,7 +5967,7 @@
           </mc:Choice>
           <mc:Fallback>
             <w:pict>
-              <v:line w14:anchorId="50314AE9" id="Gerade Verbindung 9" o:spid="_x0000_s1026" style="position:absolute;z-index:251661312;visibility:visible;mso-wrap-style:square;mso-width-percent:0;mso-height-percent:0;mso-wrap-distance-left:9pt;mso-wrap-distance-top:-3e-5mm;mso-wrap-distance-right:9pt;mso-wrap-distance-bottom:-3e-5mm;mso-position-horizontal:absolute;mso-position-horizontal-relative:text;mso-position-vertical:absolute;mso-position-vertical-relative:text;mso-width-percent:0;mso-height-percent:0;mso-width-relative:margin;mso-height-relative:page" from="-.45pt,.45pt" to="427.05pt,.45pt" o:gfxdata="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" strokecolor="black [3213]" strokeweight="1.5pt">
+              <v:line w14:anchorId="5DE372C5" id="Gerade Verbindung 9" o:spid="_x0000_s1026" style="position:absolute;z-index:251661312;visibility:visible;mso-wrap-style:square;mso-width-percent:0;mso-height-percent:0;mso-wrap-distance-left:9pt;mso-wrap-distance-top:-3e-5mm;mso-wrap-distance-right:9pt;mso-wrap-distance-bottom:-3e-5mm;mso-position-horizontal:absolute;mso-position-horizontal-relative:text;mso-position-vertical:absolute;mso-position-vertical-relative:text;mso-width-percent:0;mso-height-percent:0;mso-width-relative:margin;mso-height-relative:page" from="-.45pt,.45pt" to="427.05pt,.45pt" o:gfxdata="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" strokecolor="black [3213]" strokeweight="1.5pt">
                 <o:lock v:ext="edit" shapetype="f"/>
               </v:line>
             </w:pict>
@@ -6033,7 +6030,6 @@
         <w:rPr>
           <w:color w:val="487B79"/>
         </w:rPr>
-        <w:lastRenderedPageBreak/>
         <w:t>A</w:t>
       </w:r>
       <w:r>
@@ -6132,7 +6128,7 @@
             <w:noProof/>
             <w:webHidden/>
           </w:rPr>
-          <w:t>3</w:t>
+          <w:t>1</w:t>
         </w:r>
         <w:r>
           <w:rPr>
@@ -6206,7 +6202,6 @@
         <w:rPr>
           <w:color w:val="487B79"/>
         </w:rPr>
-        <w:lastRenderedPageBreak/>
         <w:t>Tabellenverzeichnis</w:t>
       </w:r>
       <w:bookmarkEnd w:id="4"/>
@@ -6292,7 +6287,7 @@
             <w:noProof/>
             <w:webHidden/>
           </w:rPr>
-          <w:t>4</w:t>
+          <w:t>1</w:t>
         </w:r>
         <w:r>
           <w:rPr>
@@ -6363,7 +6358,7 @@
             <w:noProof/>
             <w:webHidden/>
           </w:rPr>
-          <w:t>4</w:t>
+          <w:t>1</w:t>
         </w:r>
         <w:r>
           <w:rPr>
@@ -6415,7 +6410,6 @@
         <w:rPr>
           <w:color w:val="487B79"/>
         </w:rPr>
-        <w:lastRenderedPageBreak/>
         <w:t>Anlagenverzeichnis</w:t>
       </w:r>
       <w:bookmarkEnd w:id="5"/>
@@ -6500,7 +6494,7 @@
             <w:noProof/>
             <w:webHidden/>
           </w:rPr>
-          <w:t>ii</w:t>
+          <w:t>1</w:t>
         </w:r>
         <w:r>
           <w:rPr>
@@ -6640,7 +6634,6 @@
         <w:rPr>
           <w:color w:val="487B79"/>
         </w:rPr>
-        <w:lastRenderedPageBreak/>
         <w:t>Einleitung</w:t>
       </w:r>
       <w:bookmarkEnd w:id="6"/>
@@ -7144,7 +7137,6 @@
           <w:sz w:val="28"/>
           <w:szCs w:val="28"/>
         </w:rPr>
-        <w:lastRenderedPageBreak/>
         <w:t>Vorgehensmodell</w:t>
       </w:r>
       <w:bookmarkEnd w:id="8"/>
@@ -7900,10 +7892,10 @@
             <v:path o:extrusionok="f" gradientshapeok="t" o:connecttype="rect"/>
             <o:lock v:ext="edit" aspectratio="t"/>
           </v:shapetype>
-          <v:shape id="_x0000_i1025" type="#_x0000_t75" style="width:436.1pt;height:380.4pt" o:ole="">
+          <v:shape id="_x0000_i1025" type="#_x0000_t75" style="width:436.5pt;height:380.25pt" o:ole="">
             <v:imagedata r:id="rId11" o:title=""/>
           </v:shape>
-          <o:OLEObject Type="Embed" ProgID="Visio.Drawing.15" ShapeID="_x0000_i1025" DrawAspect="Content" ObjectID="_1507370494" r:id="rId12"/>
+          <o:OLEObject Type="Embed" ProgID="Visio.Drawing.15" ShapeID="_x0000_i1025" DrawAspect="Content" ObjectID="_1507373633" r:id="rId12"/>
         </w:object>
       </w:r>
     </w:p>
@@ -8121,7 +8113,6 @@
           <w:sz w:val="24"/>
           <w:szCs w:val="24"/>
         </w:rPr>
-        <w:lastRenderedPageBreak/>
         <w:t xml:space="preserve">Der vollständige Projektplan ist </w:t>
       </w:r>
       <w:r>
@@ -8961,7 +8952,6 @@
                 <w:sz w:val="24"/>
                 <w:szCs w:val="24"/>
               </w:rPr>
-              <w:lastRenderedPageBreak/>
               <w:t>2</w:t>
             </w:r>
           </w:p>
@@ -10837,7 +10827,6 @@
                 <w:sz w:val="24"/>
                 <w:szCs w:val="24"/>
               </w:rPr>
-              <w:lastRenderedPageBreak/>
               <w:t>Portabilität</w:t>
             </w:r>
           </w:p>
@@ -11102,7 +11091,7 @@
           <w:color w:val="000000" w:themeColor="text1"/>
           <w:sz w:val="20"/>
         </w:rPr>
-        <w:t>2</w:t>
+        <w:t>3</w:t>
       </w:r>
       <w:r>
         <w:rPr>
@@ -11568,7 +11557,6 @@
         </w:numPr>
       </w:pPr>
       <w:r>
-        <w:lastRenderedPageBreak/>
         <w:t>Workflow:</w:t>
       </w:r>
     </w:p>
@@ -11698,10 +11686,8 @@
         <w:pStyle w:val="Listenabsatz"/>
       </w:pPr>
     </w:p>
-    <w:bookmarkStart w:id="36" w:name="_GoBack"/>
+    <w:bookmarkStart w:id="36" w:name="_MON_1506169639"/>
     <w:bookmarkEnd w:id="36"/>
-    <w:bookmarkStart w:id="37" w:name="_MON_1506169639"/>
-    <w:bookmarkEnd w:id="37"/>
     <w:p>
       <w:pPr>
         <w:pStyle w:val="Listenabsatz"/>
@@ -11711,10 +11697,10 @@
           <w:lang w:val="en-US"/>
         </w:rPr>
         <w:object w:dxaOrig="9406" w:dyaOrig="1642" w14:anchorId="65726F36">
-          <v:shape id="_x0000_i1026" type="#_x0000_t75" style="width:470.05pt;height:81.5pt" o:ole="">
+          <v:shape id="_x0000_i1026" type="#_x0000_t75" style="width:469.5pt;height:81.75pt" o:ole="">
             <v:imagedata r:id="rId13" o:title=""/>
           </v:shape>
-          <o:OLEObject Type="Embed" ProgID="Word.OpenDocumentText.12" ShapeID="_x0000_i1026" DrawAspect="Content" ObjectID="_1507370495" r:id="rId14"/>
+          <o:OLEObject Type="Embed" ProgID="Word.OpenDocumentText.12" ShapeID="_x0000_i1026" DrawAspect="Content" ObjectID="_1507373634" r:id="rId14"/>
         </w:object>
       </w:r>
       <w:r>
@@ -11781,9 +11767,8 @@
       <w:r>
         <w:rPr>
           <w:noProof/>
-          <w:lang w:val="en-US" w:eastAsia="zh-CN"/>
-        </w:rPr>
-        <w:lastRenderedPageBreak/>
+          <w:lang w:eastAsia="de-DE"/>
+        </w:rPr>
         <w:drawing>
           <wp:inline distT="0" distB="0" distL="0" distR="0" wp14:anchorId="22C3B42A" wp14:editId="29732F6C">
             <wp:extent cx="4755515" cy="6831371"/>
@@ -11851,7 +11836,7 @@
           <w:szCs w:val="28"/>
         </w:rPr>
       </w:pPr>
-      <w:bookmarkStart w:id="38" w:name="_Toc431214798"/>
+      <w:bookmarkStart w:id="37" w:name="_Toc431214798"/>
       <w:r>
         <w:rPr>
           <w:rFonts w:asciiTheme="minorHAnsi" w:hAnsiTheme="minorHAnsi"/>
@@ -11859,10 +11844,9 @@
           <w:sz w:val="28"/>
           <w:szCs w:val="28"/>
         </w:rPr>
-        <w:lastRenderedPageBreak/>
         <w:t>Grafische Benutzeroberfläche</w:t>
       </w:r>
-      <w:bookmarkEnd w:id="38"/>
+      <w:bookmarkEnd w:id="37"/>
     </w:p>
     <w:p>
       <w:pPr>
@@ -11880,7 +11864,7 @@
           <w:szCs w:val="28"/>
         </w:rPr>
       </w:pPr>
-      <w:bookmarkStart w:id="39" w:name="_Toc431214799"/>
+      <w:bookmarkStart w:id="38" w:name="_Toc431214799"/>
       <w:r>
         <w:rPr>
           <w:rFonts w:asciiTheme="minorHAnsi" w:hAnsiTheme="minorHAnsi"/>
@@ -11890,7 +11874,126 @@
         </w:rPr>
         <w:t>Künstliche Intelligenz</w:t>
       </w:r>
-      <w:bookmarkEnd w:id="39"/>
+      <w:bookmarkEnd w:id="38"/>
+    </w:p>
+    <w:p>
+      <w:r>
+        <w:t>Die Künstliche Intelligenz ist eine selbst erdachte Konzeptionierung. Ziel dieser ist es in erster Linie Gewinnmuster zu erkennen und anschließen die dafür benötigte Spaltennummer auszugeben. Dabei wird zuerst darauf geachtet, ob der Spieler eine Siegmöglichkeit. Sollte dies nicht der Fall sein, wird überprüft, ob bei dem Gegenspieler eine Siegchance im nächsten Zug bestehen würde. Findet die KI zu diesen beiden genannten Fällen keine Lösung, wird aus performencetechnischen Gründen eine Zufallszeile generiert.</w:t>
+      </w:r>
+    </w:p>
+    <w:p>
+      <w:r>
+        <w:t>Die Künstliche Intelligenz ist in einer einzigen Klasse (KiMain.java) programmiert, welche folgende Methoden bietet:</w:t>
+      </w:r>
+    </w:p>
+    <w:p>
+      <w:pPr>
+        <w:pStyle w:val="Listenabsatz"/>
+        <w:numPr>
+          <w:ilvl w:val="0"/>
+          <w:numId w:val="12"/>
+        </w:numPr>
+      </w:pPr>
+      <w:r>
+        <w:t>public KiMain()</w:t>
+      </w:r>
+    </w:p>
+    <w:p>
+      <w:pPr>
+        <w:pStyle w:val="Listenabsatz"/>
+        <w:numPr>
+          <w:ilvl w:val="0"/>
+          <w:numId w:val="12"/>
+        </w:numPr>
+      </w:pPr>
+      <w:r>
+        <w:t>public void setEigenerStein()</w:t>
+      </w:r>
+    </w:p>
+    <w:p>
+      <w:pPr>
+        <w:pStyle w:val="Listenabsatz"/>
+        <w:numPr>
+          <w:ilvl w:val="0"/>
+          <w:numId w:val="12"/>
+        </w:numPr>
+      </w:pPr>
+      <w:r>
+        <w:t>public void setGegnerStein()</w:t>
+      </w:r>
+    </w:p>
+    <w:p>
+      <w:pPr>
+        <w:pStyle w:val="Listenabsatz"/>
+        <w:numPr>
+          <w:ilvl w:val="0"/>
+          <w:numId w:val="12"/>
+        </w:numPr>
+      </w:pPr>
+      <w:r>
+        <w:t>public void berechne()</w:t>
+      </w:r>
+    </w:p>
+    <w:p>
+      <w:pPr>
+        <w:pStyle w:val="Listenabsatz"/>
+        <w:numPr>
+          <w:ilvl w:val="0"/>
+          <w:numId w:val="12"/>
+        </w:numPr>
+      </w:pPr>
+      <w:r>
+        <w:t>public int get_spalte()</w:t>
+      </w:r>
+    </w:p>
+    <w:p>
+      <w:pPr>
+        <w:pStyle w:val="Listenabsatz"/>
+        <w:numPr>
+          <w:ilvl w:val="0"/>
+          <w:numId w:val="12"/>
+        </w:numPr>
+      </w:pPr>
+      <w:r>
+        <w:t>public int[] getletzter_zug()</w:t>
+      </w:r>
+    </w:p>
+    <w:p>
+      <w:pPr>
+        <w:pStyle w:val="Listenabsatz"/>
+      </w:pPr>
+    </w:p>
+    <w:p>
+      <w:pPr>
+        <w:ind w:left="360"/>
+      </w:pPr>
+      <w:r>
+        <w:t>Die beiden Set-Klassen dienen dazu um die gespielten Züge der beiden Agents in das eigene Spielfeld der KI-Klasse abzuspeichern.</w:t>
+      </w:r>
+    </w:p>
+    <w:p>
+      <w:pPr>
+        <w:ind w:left="360"/>
+      </w:pPr>
+      <w:r>
+        <w:t>In der Klasse berechne() befindet sich der im obigen Teil des Kapitels beschriebene Algorithmus, welcher den aktuellen Zug berechnet.</w:t>
+      </w:r>
+    </w:p>
+    <w:p>
+      <w:pPr>
+        <w:ind w:left="360"/>
+      </w:pPr>
+      <w:r>
+        <w:t>Get_spalte() ist eine Return-Funktion, die das berechnete Ergebnis an die jeweilige Serverschnittstelle weiterleitet.</w:t>
+      </w:r>
+    </w:p>
+    <w:p>
+      <w:pPr>
+        <w:ind w:left="360"/>
+      </w:pPr>
+      <w:r>
+        <w:t>Die Methode getletzter_zug() ist auch eine Return-Funktion. Ihr Zweck ist es die aktuellen X- und Y-Koordinaten des letzten Zuges an die graphische Oberfläche weiterzuleiten.</w:t>
+      </w:r>
     </w:p>
     <w:p>
       <w:pPr>
@@ -11905,14 +12008,14 @@
           <w:color w:val="487B79"/>
         </w:rPr>
       </w:pPr>
-      <w:bookmarkStart w:id="40" w:name="_Toc431214800"/>
+      <w:bookmarkStart w:id="39" w:name="_Toc431214800"/>
       <w:r>
         <w:rPr>
           <w:color w:val="487B79"/>
         </w:rPr>
         <w:t>Implementierung</w:t>
       </w:r>
-      <w:bookmarkEnd w:id="40"/>
+      <w:bookmarkEnd w:id="39"/>
     </w:p>
     <w:p>
       <w:pPr>
@@ -11939,7 +12042,7 @@
         </w:rPr>
         <w:t xml:space="preserve">  </w:t>
       </w:r>
-      <w:bookmarkStart w:id="41" w:name="_Toc431214801"/>
+      <w:bookmarkStart w:id="40" w:name="_Toc431214801"/>
       <w:r>
         <w:rPr>
           <w:rFonts w:asciiTheme="minorHAnsi" w:hAnsiTheme="minorHAnsi"/>
@@ -11949,7 +12052,7 @@
         </w:rPr>
         <w:t>Java-API Dokumentation</w:t>
       </w:r>
-      <w:bookmarkEnd w:id="41"/>
+      <w:bookmarkEnd w:id="40"/>
     </w:p>
     <w:p>
       <w:pPr>
@@ -11976,7 +12079,7 @@
         </w:rPr>
         <w:t xml:space="preserve">  </w:t>
       </w:r>
-      <w:bookmarkStart w:id="42" w:name="_Toc431214802"/>
+      <w:bookmarkStart w:id="41" w:name="_Toc431214802"/>
       <w:r>
         <w:rPr>
           <w:rFonts w:asciiTheme="minorHAnsi" w:hAnsiTheme="minorHAnsi"/>
@@ -11986,7 +12089,7 @@
         </w:rPr>
         <w:t>(Sequenzdiagramm)</w:t>
       </w:r>
-      <w:bookmarkEnd w:id="42"/>
+      <w:bookmarkEnd w:id="41"/>
     </w:p>
     <w:p/>
     <w:p>
@@ -12002,14 +12105,14 @@
           <w:color w:val="487B79"/>
         </w:rPr>
       </w:pPr>
-      <w:bookmarkStart w:id="43" w:name="_Toc431214803"/>
+      <w:bookmarkStart w:id="42" w:name="_Toc431214803"/>
       <w:r>
         <w:rPr>
           <w:color w:val="487B79"/>
         </w:rPr>
         <w:t>Test</w:t>
       </w:r>
-      <w:bookmarkEnd w:id="43"/>
+      <w:bookmarkEnd w:id="42"/>
     </w:p>
     <w:p>
       <w:pPr>
@@ -12036,7 +12139,7 @@
         </w:rPr>
         <w:t xml:space="preserve">  </w:t>
       </w:r>
-      <w:bookmarkStart w:id="44" w:name="_Toc431214804"/>
+      <w:bookmarkStart w:id="43" w:name="_Toc431214804"/>
       <w:r>
         <w:rPr>
           <w:rFonts w:asciiTheme="minorHAnsi" w:hAnsiTheme="minorHAnsi"/>
@@ -12046,7 +12149,7 @@
         </w:rPr>
         <w:t>Testverfahren</w:t>
       </w:r>
-      <w:bookmarkEnd w:id="44"/>
+      <w:bookmarkEnd w:id="43"/>
     </w:p>
     <w:p>
       <w:pPr>
@@ -12073,7 +12176,7 @@
         </w:rPr>
         <w:t xml:space="preserve">  </w:t>
       </w:r>
-      <w:bookmarkStart w:id="45" w:name="_Toc431214805"/>
+      <w:bookmarkStart w:id="44" w:name="_Toc431214805"/>
       <w:r>
         <w:rPr>
           <w:rFonts w:asciiTheme="minorHAnsi" w:hAnsiTheme="minorHAnsi"/>
@@ -12083,7 +12186,7 @@
         </w:rPr>
         <w:t>(…)</w:t>
       </w:r>
-      <w:bookmarkEnd w:id="45"/>
+      <w:bookmarkEnd w:id="44"/>
     </w:p>
     <w:p>
       <w:pPr>
@@ -12098,14 +12201,14 @@
           <w:color w:val="487B79"/>
         </w:rPr>
       </w:pPr>
-      <w:bookmarkStart w:id="46" w:name="_Toc431214806"/>
+      <w:bookmarkStart w:id="45" w:name="_Toc431214806"/>
       <w:r>
         <w:rPr>
           <w:color w:val="487B79"/>
         </w:rPr>
         <w:t>Abnahme und Inbetriebnahme</w:t>
       </w:r>
-      <w:bookmarkEnd w:id="46"/>
+      <w:bookmarkEnd w:id="45"/>
     </w:p>
     <w:p/>
     <w:p/>
@@ -12279,21 +12382,20 @@
           <w:color w:val="487B79"/>
         </w:rPr>
       </w:pPr>
-      <w:bookmarkStart w:id="47" w:name="_Toc431214807"/>
+      <w:bookmarkStart w:id="46" w:name="_Toc431214807"/>
       <w:r>
         <w:rPr>
           <w:color w:val="487B79"/>
         </w:rPr>
-        <w:lastRenderedPageBreak/>
         <w:t>Anhang</w:t>
       </w:r>
-      <w:bookmarkEnd w:id="47"/>
+      <w:bookmarkEnd w:id="46"/>
     </w:p>
     <w:p>
       <w:pPr>
         <w:spacing w:line="360" w:lineRule="auto"/>
       </w:pPr>
-      <w:bookmarkStart w:id="48" w:name="_Toc431207063"/>
+      <w:bookmarkStart w:id="47" w:name="_Toc431207063"/>
       <w:r>
         <w:rPr>
           <w:sz w:val="24"/>
@@ -12346,7 +12448,7 @@
         </w:rPr>
         <w:t>Stakeholder-Analyse</w:t>
       </w:r>
-      <w:bookmarkEnd w:id="48"/>
+      <w:bookmarkEnd w:id="47"/>
       <w:r>
         <w:rPr>
           <w:sz w:val="24"/>
@@ -12366,7 +12468,7 @@
 </file>
 
 <file path=word/endnotes.xml><?xml version="1.0" encoding="utf-8"?>
-<w:endnotes xmlns:wpc="http://schemas.microsoft.com/office/word/2010/wordprocessingCanvas" xmlns:cx="http://schemas.microsoft.com/office/drawing/2014/chartex" xmlns:mc="http://schemas.openxmlformats.org/markup-compatibility/2006" xmlns:o="urn:schemas-microsoft-com:office:office" xmlns:r="http://schemas.openxmlformats.org/officeDocument/2006/relationships" xmlns:m="http://schemas.openxmlformats.org/officeDocument/2006/math" xmlns:v="urn:schemas-microsoft-com:vml" xmlns:wp14="http://schemas.microsoft.com/office/word/2010/wordprocessingDrawing" xmlns:wp="http://schemas.openxmlformats.org/drawingml/2006/wordprocessingDrawing" xmlns:w10="urn:schemas-microsoft-com:office:word" xmlns:w="http://schemas.openxmlformats.org/wordprocessingml/2006/main" xmlns:w14="http://schemas.microsoft.com/office/word/2010/wordml" xmlns:w15="http://schemas.microsoft.com/office/word/2012/wordml" xmlns:w16se="http://schemas.microsoft.com/office/word/2015/wordml/symex" xmlns:wpg="http://schemas.microsoft.com/office/word/2010/wordprocessingGroup" xmlns:wpi="http://schemas.microsoft.com/office/word/2010/wordprocessingInk" xmlns:wne="http://schemas.microsoft.com/office/word/2006/wordml" xmlns:wps="http://schemas.microsoft.com/office/word/2010/wordprocessingShape" mc:Ignorable="w14 w15 w16se wp14">
+<w:endnotes xmlns:wpc="http://schemas.microsoft.com/office/word/2010/wordprocessingCanvas" xmlns:mc="http://schemas.openxmlformats.org/markup-compatibility/2006" xmlns:o="urn:schemas-microsoft-com:office:office" xmlns:r="http://schemas.openxmlformats.org/officeDocument/2006/relationships" xmlns:m="http://schemas.openxmlformats.org/officeDocument/2006/math" xmlns:v="urn:schemas-microsoft-com:vml" xmlns:wp14="http://schemas.microsoft.com/office/word/2010/wordprocessingDrawing" xmlns:wp="http://schemas.openxmlformats.org/drawingml/2006/wordprocessingDrawing" xmlns:w10="urn:schemas-microsoft-com:office:word" xmlns:w="http://schemas.openxmlformats.org/wordprocessingml/2006/main" xmlns:w14="http://schemas.microsoft.com/office/word/2010/wordml" xmlns:w15="http://schemas.microsoft.com/office/word/2012/wordml" xmlns:wpg="http://schemas.microsoft.com/office/word/2010/wordprocessingGroup" xmlns:wpi="http://schemas.microsoft.com/office/word/2010/wordprocessingInk" xmlns:wne="http://schemas.microsoft.com/office/word/2006/wordml" xmlns:wps="http://schemas.microsoft.com/office/word/2010/wordprocessingShape" mc:Ignorable="w14 w15 wp14">
   <w:endnote w:type="separator" w:id="-1">
     <w:p>
       <w:pPr>
@@ -12391,7 +12493,7 @@
 </file>
 
 <file path=word/footer1.xml><?xml version="1.0" encoding="utf-8"?>
-<w:ftr xmlns:wpc="http://schemas.microsoft.com/office/word/2010/wordprocessingCanvas" xmlns:cx="http://schemas.microsoft.com/office/drawing/2014/chartex" xmlns:mc="http://schemas.openxmlformats.org/markup-compatibility/2006" xmlns:o="urn:schemas-microsoft-com:office:office" xmlns:r="http://schemas.openxmlformats.org/officeDocument/2006/relationships" xmlns:m="http://schemas.openxmlformats.org/officeDocument/2006/math" xmlns:v="urn:schemas-microsoft-com:vml" xmlns:wp14="http://schemas.microsoft.com/office/word/2010/wordprocessingDrawing" xmlns:wp="http://schemas.openxmlformats.org/drawingml/2006/wordprocessingDrawing" xmlns:w10="urn:schemas-microsoft-com:office:word" xmlns:w="http://schemas.openxmlformats.org/wordprocessingml/2006/main" xmlns:w14="http://schemas.microsoft.com/office/word/2010/wordml" xmlns:w15="http://schemas.microsoft.com/office/word/2012/wordml" xmlns:w16se="http://schemas.microsoft.com/office/word/2015/wordml/symex" xmlns:wpg="http://schemas.microsoft.com/office/word/2010/wordprocessingGroup" xmlns:wpi="http://schemas.microsoft.com/office/word/2010/wordprocessingInk" xmlns:wne="http://schemas.microsoft.com/office/word/2006/wordml" xmlns:wps="http://schemas.microsoft.com/office/word/2010/wordprocessingShape" mc:Ignorable="w14 w15 w16se wp14">
+<w:ftr xmlns:wpc="http://schemas.microsoft.com/office/word/2010/wordprocessingCanvas" xmlns:mc="http://schemas.openxmlformats.org/markup-compatibility/2006" xmlns:o="urn:schemas-microsoft-com:office:office" xmlns:r="http://schemas.openxmlformats.org/officeDocument/2006/relationships" xmlns:m="http://schemas.openxmlformats.org/officeDocument/2006/math" xmlns:v="urn:schemas-microsoft-com:vml" xmlns:wp14="http://schemas.microsoft.com/office/word/2010/wordprocessingDrawing" xmlns:wp="http://schemas.openxmlformats.org/drawingml/2006/wordprocessingDrawing" xmlns:w10="urn:schemas-microsoft-com:office:word" xmlns:w="http://schemas.openxmlformats.org/wordprocessingml/2006/main" xmlns:w14="http://schemas.microsoft.com/office/word/2010/wordml" xmlns:w15="http://schemas.microsoft.com/office/word/2012/wordml" xmlns:wpg="http://schemas.microsoft.com/office/word/2010/wordprocessingGroup" xmlns:wpi="http://schemas.microsoft.com/office/word/2010/wordprocessingInk" xmlns:wne="http://schemas.microsoft.com/office/word/2006/wordml" xmlns:wps="http://schemas.microsoft.com/office/word/2010/wordprocessingShape" mc:Ignorable="w14 w15 wp14">
   <w:p>
     <w:pPr>
       <w:pStyle w:val="Fuzeile"/>
@@ -12409,7 +12511,7 @@
 </file>
 
 <file path=word/footnotes.xml><?xml version="1.0" encoding="utf-8"?>
-<w:footnotes xmlns:wpc="http://schemas.microsoft.com/office/word/2010/wordprocessingCanvas" xmlns:cx="http://schemas.microsoft.com/office/drawing/2014/chartex" xmlns:mc="http://schemas.openxmlformats.org/markup-compatibility/2006" xmlns:o="urn:schemas-microsoft-com:office:office" xmlns:r="http://schemas.openxmlformats.org/officeDocument/2006/relationships" xmlns:m="http://schemas.openxmlformats.org/officeDocument/2006/math" xmlns:v="urn:schemas-microsoft-com:vml" xmlns:wp14="http://schemas.microsoft.com/office/word/2010/wordprocessingDrawing" xmlns:wp="http://schemas.openxmlformats.org/drawingml/2006/wordprocessingDrawing" xmlns:w10="urn:schemas-microsoft-com:office:word" xmlns:w="http://schemas.openxmlformats.org/wordprocessingml/2006/main" xmlns:w14="http://schemas.microsoft.com/office/word/2010/wordml" xmlns:w15="http://schemas.microsoft.com/office/word/2012/wordml" xmlns:w16se="http://schemas.microsoft.com/office/word/2015/wordml/symex" xmlns:wpg="http://schemas.microsoft.com/office/word/2010/wordprocessingGroup" xmlns:wpi="http://schemas.microsoft.com/office/word/2010/wordprocessingInk" xmlns:wne="http://schemas.microsoft.com/office/word/2006/wordml" xmlns:wps="http://schemas.microsoft.com/office/word/2010/wordprocessingShape" mc:Ignorable="w14 w15 w16se wp14">
+<w:footnotes xmlns:wpc="http://schemas.microsoft.com/office/word/2010/wordprocessingCanvas" xmlns:mc="http://schemas.openxmlformats.org/markup-compatibility/2006" xmlns:o="urn:schemas-microsoft-com:office:office" xmlns:r="http://schemas.openxmlformats.org/officeDocument/2006/relationships" xmlns:m="http://schemas.openxmlformats.org/officeDocument/2006/math" xmlns:v="urn:schemas-microsoft-com:vml" xmlns:wp14="http://schemas.microsoft.com/office/word/2010/wordprocessingDrawing" xmlns:wp="http://schemas.openxmlformats.org/drawingml/2006/wordprocessingDrawing" xmlns:w10="urn:schemas-microsoft-com:office:word" xmlns:w="http://schemas.openxmlformats.org/wordprocessingml/2006/main" xmlns:w14="http://schemas.microsoft.com/office/word/2010/wordml" xmlns:w15="http://schemas.microsoft.com/office/word/2012/wordml" xmlns:wpg="http://schemas.microsoft.com/office/word/2010/wordprocessingGroup" xmlns:wpi="http://schemas.microsoft.com/office/word/2010/wordprocessingInk" xmlns:wne="http://schemas.microsoft.com/office/word/2006/wordml" xmlns:wps="http://schemas.microsoft.com/office/word/2010/wordprocessingShape" mc:Ignorable="w14 w15 wp14">
   <w:footnote w:type="separator" w:id="-1">
     <w:p>
       <w:pPr>
@@ -12466,7 +12568,7 @@
 </file>
 
 <file path=word/header1.xml><?xml version="1.0" encoding="utf-8"?>
-<w:hdr xmlns:wpc="http://schemas.microsoft.com/office/word/2010/wordprocessingCanvas" xmlns:cx="http://schemas.microsoft.com/office/drawing/2014/chartex" xmlns:mc="http://schemas.openxmlformats.org/markup-compatibility/2006" xmlns:o="urn:schemas-microsoft-com:office:office" xmlns:r="http://schemas.openxmlformats.org/officeDocument/2006/relationships" xmlns:m="http://schemas.openxmlformats.org/officeDocument/2006/math" xmlns:v="urn:schemas-microsoft-com:vml" xmlns:wp14="http://schemas.microsoft.com/office/word/2010/wordprocessingDrawing" xmlns:wp="http://schemas.openxmlformats.org/drawingml/2006/wordprocessingDrawing" xmlns:w10="urn:schemas-microsoft-com:office:word" xmlns:w="http://schemas.openxmlformats.org/wordprocessingml/2006/main" xmlns:w14="http://schemas.microsoft.com/office/word/2010/wordml" xmlns:w15="http://schemas.microsoft.com/office/word/2012/wordml" xmlns:w16se="http://schemas.microsoft.com/office/word/2015/wordml/symex" xmlns:wpg="http://schemas.microsoft.com/office/word/2010/wordprocessingGroup" xmlns:wpi="http://schemas.microsoft.com/office/word/2010/wordprocessingInk" xmlns:wne="http://schemas.microsoft.com/office/word/2006/wordml" xmlns:wps="http://schemas.microsoft.com/office/word/2010/wordprocessingShape" mc:Ignorable="w14 w15 w16se wp14">
+<w:hdr xmlns:wpc="http://schemas.microsoft.com/office/word/2010/wordprocessingCanvas" xmlns:mc="http://schemas.openxmlformats.org/markup-compatibility/2006" xmlns:o="urn:schemas-microsoft-com:office:office" xmlns:r="http://schemas.openxmlformats.org/officeDocument/2006/relationships" xmlns:m="http://schemas.openxmlformats.org/officeDocument/2006/math" xmlns:v="urn:schemas-microsoft-com:vml" xmlns:wp14="http://schemas.microsoft.com/office/word/2010/wordprocessingDrawing" xmlns:wp="http://schemas.openxmlformats.org/drawingml/2006/wordprocessingDrawing" xmlns:w10="urn:schemas-microsoft-com:office:word" xmlns:w="http://schemas.openxmlformats.org/wordprocessingml/2006/main" xmlns:w14="http://schemas.microsoft.com/office/word/2010/wordml" xmlns:w15="http://schemas.microsoft.com/office/word/2012/wordml" xmlns:wpg="http://schemas.microsoft.com/office/word/2010/wordprocessingGroup" xmlns:wpi="http://schemas.microsoft.com/office/word/2010/wordprocessingInk" xmlns:wne="http://schemas.microsoft.com/office/word/2006/wordml" xmlns:wps="http://schemas.microsoft.com/office/word/2010/wordprocessingShape" mc:Ignorable="w14 w15 wp14">
   <w:sdt>
     <w:sdtPr>
       <w:id w:val="-261454039"/>
@@ -12495,7 +12597,7 @@
           <w:rPr>
             <w:noProof/>
           </w:rPr>
-          <w:t>6</w:t>
+          <w:t>9</w:t>
         </w:r>
         <w:r>
           <w:rPr>
@@ -12515,7 +12617,7 @@
 </file>
 
 <file path=word/numbering.xml><?xml version="1.0" encoding="utf-8"?>
-<w:numbering xmlns:wpc="http://schemas.microsoft.com/office/word/2010/wordprocessingCanvas" xmlns:cx="http://schemas.microsoft.com/office/drawing/2014/chartex" xmlns:mc="http://schemas.openxmlformats.org/markup-compatibility/2006" xmlns:o="urn:schemas-microsoft-com:office:office" xmlns:r="http://schemas.openxmlformats.org/officeDocument/2006/relationships" xmlns:m="http://schemas.openxmlformats.org/officeDocument/2006/math" xmlns:v="urn:schemas-microsoft-com:vml" xmlns:wp14="http://schemas.microsoft.com/office/word/2010/wordprocessingDrawing" xmlns:wp="http://schemas.openxmlformats.org/drawingml/2006/wordprocessingDrawing" xmlns:w10="urn:schemas-microsoft-com:office:word" xmlns:w="http://schemas.openxmlformats.org/wordprocessingml/2006/main" xmlns:w14="http://schemas.microsoft.com/office/word/2010/wordml" xmlns:w15="http://schemas.microsoft.com/office/word/2012/wordml" xmlns:w16se="http://schemas.microsoft.com/office/word/2015/wordml/symex" xmlns:wpg="http://schemas.microsoft.com/office/word/2010/wordprocessingGroup" xmlns:wpi="http://schemas.microsoft.com/office/word/2010/wordprocessingInk" xmlns:wne="http://schemas.microsoft.com/office/word/2006/wordml" xmlns:wps="http://schemas.microsoft.com/office/word/2010/wordprocessingShape" mc:Ignorable="w14 w15 w16se wp14">
+<w:numbering xmlns:wpc="http://schemas.microsoft.com/office/word/2010/wordprocessingCanvas" xmlns:mc="http://schemas.openxmlformats.org/markup-compatibility/2006" xmlns:o="urn:schemas-microsoft-com:office:office" xmlns:r="http://schemas.openxmlformats.org/officeDocument/2006/relationships" xmlns:m="http://schemas.openxmlformats.org/officeDocument/2006/math" xmlns:v="urn:schemas-microsoft-com:vml" xmlns:wp14="http://schemas.microsoft.com/office/word/2010/wordprocessingDrawing" xmlns:wp="http://schemas.openxmlformats.org/drawingml/2006/wordprocessingDrawing" xmlns:w10="urn:schemas-microsoft-com:office:word" xmlns:w="http://schemas.openxmlformats.org/wordprocessingml/2006/main" xmlns:w14="http://schemas.microsoft.com/office/word/2010/wordml" xmlns:w15="http://schemas.microsoft.com/office/word/2012/wordml" xmlns:wpg="http://schemas.microsoft.com/office/word/2010/wordprocessingGroup" xmlns:wpi="http://schemas.microsoft.com/office/word/2010/wordprocessingInk" xmlns:wne="http://schemas.microsoft.com/office/word/2006/wordml" xmlns:wps="http://schemas.microsoft.com/office/word/2010/wordprocessingShape" mc:Ignorable="w14 w15 wp14">
   <w:abstractNum w:abstractNumId="0" w15:restartNumberingAfterBreak="0">
     <w:nsid w:val="00F72CC9"/>
     <w:multiLevelType w:val="hybridMultilevel"/>
@@ -13364,7 +13466,7 @@
 </file>
 
 <file path=word/styles.xml><?xml version="1.0" encoding="utf-8"?>
-<w:styles xmlns:mc="http://schemas.openxmlformats.org/markup-compatibility/2006" xmlns:r="http://schemas.openxmlformats.org/officeDocument/2006/relationships" xmlns:w="http://schemas.openxmlformats.org/wordprocessingml/2006/main" xmlns:w14="http://schemas.microsoft.com/office/word/2010/wordml" xmlns:w15="http://schemas.microsoft.com/office/word/2012/wordml" xmlns:w16se="http://schemas.microsoft.com/office/word/2015/wordml/symex" mc:Ignorable="w14 w15 w16se">
+<w:styles xmlns:mc="http://schemas.openxmlformats.org/markup-compatibility/2006" xmlns:r="http://schemas.openxmlformats.org/officeDocument/2006/relationships" xmlns:w="http://schemas.openxmlformats.org/wordprocessingml/2006/main" xmlns:w14="http://schemas.microsoft.com/office/word/2010/wordml" xmlns:w15="http://schemas.microsoft.com/office/word/2012/wordml" mc:Ignorable="w14 w15">
   <w:docDefaults>
     <w:rPrDefault>
       <w:rPr>
@@ -15236,7 +15338,7 @@
       </w:tcPr>
     </w:tblStylePr>
   </w:style>
-  <w:style w:type="character" w:styleId="BesuchterLink">
+  <w:style w:type="character" w:styleId="BesuchterHyperlink">
     <w:name w:val="FollowedHyperlink"/>
     <w:basedOn w:val="Absatz-Standardschriftart"/>
     <w:uiPriority w:val="99"/>
@@ -16004,7 +16106,7 @@
 </file>
 
 <file path=customXml/itemProps2.xml><?xml version="1.0" encoding="utf-8"?>
-<ds:datastoreItem xmlns:ds="http://schemas.openxmlformats.org/officeDocument/2006/customXml" ds:itemID="{79E424DD-34E7-4D22-B243-4AAD5D7B2FC4}">
+<ds:datastoreItem xmlns:ds="http://schemas.openxmlformats.org/officeDocument/2006/customXml" ds:itemID="{D321F418-9603-477F-8383-6D6B716D6071}">
   <ds:schemaRefs>
     <ds:schemaRef ds:uri="http://schemas.openxmlformats.org/officeDocument/2006/bibliography"/>
   </ds:schemaRefs>

</xml_diff>